<commit_message>
small updates to file titles
</commit_message>
<xml_diff>
--- a/dfs/dfs_pseudocode.docx
+++ b/dfs/dfs_pseudocode.docx
@@ -18,7 +18,15 @@
         <w:rPr>
           <w:u w:val="single"/>
         </w:rPr>
-        <w:t xml:space="preserve"> Pseudo-Code</w:t>
+        <w:t xml:space="preserve"> Pseudo </w:t>
+      </w:r>
+      <w:bookmarkStart w:id="0" w:name="_GoBack"/>
+      <w:bookmarkEnd w:id="0"/>
+      <w:r>
+        <w:rPr>
+          <w:u w:val="single"/>
+        </w:rPr>
+        <w:t>Code</w:t>
       </w:r>
     </w:p>
     <w:p>
@@ -258,8 +266,6 @@
         </w:rPr>
         <w:t>start</w:t>
       </w:r>
-      <w:bookmarkStart w:id="0" w:name="_GoBack"/>
-      <w:bookmarkEnd w:id="0"/>
       <w:r>
         <w:rPr>
           <w:rFonts w:ascii="Courier New" w:eastAsia="Times New Roman" w:hAnsi="Courier New" w:cs="Courier New"/>

</xml_diff>

<commit_message>
updated titles in docs
</commit_message>
<xml_diff>
--- a/dfs/dfs_pseudocode.docx
+++ b/dfs/dfs_pseudocode.docx
@@ -18,7 +18,13 @@
         <w:rPr>
           <w:u w:val="single"/>
         </w:rPr>
-        <w:t xml:space="preserve"> Pseudo-Code</w:t>
+        <w:t xml:space="preserve"> Pseudo </w:t>
+      </w:r>
+      <w:r>
+        <w:rPr>
+          <w:u w:val="single"/>
+        </w:rPr>
+        <w:t>Code</w:t>
       </w:r>
     </w:p>
     <w:p>

</xml_diff>